<commit_message>
Update to publication level
</commit_message>
<xml_diff>
--- a/Butterflies/supporting-documents/ukbms_phenology_2022.docx
+++ b/Butterflies/supporting-documents/ukbms_phenology_2022.docx
@@ -1,6 +1,6 @@
 
 <file path=word/document.xml><?xml version="1.0" encoding="utf-8"?>
-<w:document xmlns:wpc="http://schemas.microsoft.com/office/word/2010/wordprocessingCanvas" xmlns:cx="http://schemas.microsoft.com/office/drawing/2014/chartex" xmlns:cx1="http://schemas.microsoft.com/office/drawing/2015/9/8/chartex" xmlns:mc="http://schemas.openxmlformats.org/markup-compatibility/2006" xmlns:o="urn:schemas-microsoft-com:office:office" xmlns:r="http://schemas.openxmlformats.org/officeDocument/2006/relationships" xmlns:m="http://schemas.openxmlformats.org/officeDocument/2006/math" xmlns:v="urn:schemas-microsoft-com:vml" xmlns:wp14="http://schemas.microsoft.com/office/word/2010/wordprocessingDrawing" xmlns:wp="http://schemas.openxmlformats.org/drawingml/2006/wordprocessingDrawing" xmlns:w10="urn:schemas-microsoft-com:office:word" xmlns:w="http://schemas.openxmlformats.org/wordprocessingml/2006/main" xmlns:w14="http://schemas.microsoft.com/office/word/2010/wordml" xmlns:w15="http://schemas.microsoft.com/office/word/2012/wordml" xmlns:w16se="http://schemas.microsoft.com/office/word/2015/wordml/symex" xmlns:wpg="http://schemas.microsoft.com/office/word/2010/wordprocessingGroup" xmlns:wpi="http://schemas.microsoft.com/office/word/2010/wordprocessingInk" xmlns:wne="http://schemas.microsoft.com/office/word/2006/wordml" xmlns:wps="http://schemas.microsoft.com/office/word/2010/wordprocessingShape" mc:Ignorable="w14 w15 w16se wp14">
+<w:document xmlns:wpc="http://schemas.microsoft.com/office/word/2010/wordprocessingCanvas" xmlns:cx="http://schemas.microsoft.com/office/drawing/2014/chartex" xmlns:cx1="http://schemas.microsoft.com/office/drawing/2015/9/8/chartex" xmlns:cx2="http://schemas.microsoft.com/office/drawing/2015/10/21/chartex" xmlns:cx3="http://schemas.microsoft.com/office/drawing/2016/5/9/chartex" xmlns:cx4="http://schemas.microsoft.com/office/drawing/2016/5/10/chartex" xmlns:cx5="http://schemas.microsoft.com/office/drawing/2016/5/11/chartex" xmlns:cx6="http://schemas.microsoft.com/office/drawing/2016/5/12/chartex" xmlns:cx7="http://schemas.microsoft.com/office/drawing/2016/5/13/chartex" xmlns:cx8="http://schemas.microsoft.com/office/drawing/2016/5/14/chartex" xmlns:mc="http://schemas.openxmlformats.org/markup-compatibility/2006" xmlns:aink="http://schemas.microsoft.com/office/drawing/2016/ink" xmlns:am3d="http://schemas.microsoft.com/office/drawing/2017/model3d" xmlns:o="urn:schemas-microsoft-com:office:office" xmlns:oel="http://schemas.microsoft.com/office/2019/extlst" xmlns:r="http://schemas.openxmlformats.org/officeDocument/2006/relationships" xmlns:m="http://schemas.openxmlformats.org/officeDocument/2006/math" xmlns:v="urn:schemas-microsoft-com:vml" xmlns:wp14="http://schemas.microsoft.com/office/word/2010/wordprocessingDrawing" xmlns:wp="http://schemas.openxmlformats.org/drawingml/2006/wordprocessingDrawing" xmlns:w10="urn:schemas-microsoft-com:office:word" xmlns:w="http://schemas.openxmlformats.org/wordprocessingml/2006/main" xmlns:w14="http://schemas.microsoft.com/office/word/2010/wordml" xmlns:w15="http://schemas.microsoft.com/office/word/2012/wordml" xmlns:w16cex="http://schemas.microsoft.com/office/word/2018/wordml/cex" xmlns:w16cid="http://schemas.microsoft.com/office/word/2016/wordml/cid" xmlns:w16="http://schemas.microsoft.com/office/word/2018/wordml" xmlns:w16du="http://schemas.microsoft.com/office/word/2023/wordml/word16du" xmlns:w16sdtdh="http://schemas.microsoft.com/office/word/2020/wordml/sdtdatahash" xmlns:w16sdtfl="http://schemas.microsoft.com/office/word/2024/wordml/sdtformatlock" xmlns:w16se="http://schemas.microsoft.com/office/word/2015/wordml/symex" xmlns:wpg="http://schemas.microsoft.com/office/word/2010/wordprocessingGroup" xmlns:wpi="http://schemas.microsoft.com/office/word/2010/wordprocessingInk" xmlns:wne="http://schemas.microsoft.com/office/word/2006/wordml" xmlns:wps="http://schemas.microsoft.com/office/word/2010/wordprocessingShape" mc:Ignorable="w14 w15 w16se w16cid w16 w16cex w16sdtdh w16sdtfl w16du wp14">
   <w:body>
     <w:p>
       <w:pPr>
@@ -451,19 +451,11 @@
         </w:rPr>
         <w:t xml:space="preserve">Hydrology, </w:t>
       </w:r>
-      <w:proofErr w:type="gramStart"/>
       <w:r>
         <w:rPr>
           <w:rFonts w:cs="Calibri"/>
         </w:rPr>
-        <w:t>the</w:t>
-      </w:r>
-      <w:proofErr w:type="gramEnd"/>
-      <w:r>
-        <w:rPr>
-          <w:rFonts w:cs="Calibri"/>
-        </w:rPr>
-        <w:t xml:space="preserve"> </w:t>
+        <w:t xml:space="preserve">the </w:t>
       </w:r>
       <w:r>
         <w:rPr>
@@ -731,21 +723,7 @@
         <w:rPr>
           <w:rFonts w:asciiTheme="minorHAnsi" w:hAnsiTheme="minorHAnsi" w:cs="Calibri"/>
         </w:rPr>
-        <w:t xml:space="preserve">km long, taking between 45 minutes and two hours to walk, and are divided into sections corresponding to different habitat or management units. The number of all species of butterfly are recorded in a fixed width band (typically 5m wide) along </w:t>
-      </w:r>
-      <w:proofErr w:type="gramStart"/>
-      <w:r>
-        <w:rPr>
-          <w:rFonts w:asciiTheme="minorHAnsi" w:hAnsiTheme="minorHAnsi" w:cs="Calibri"/>
-        </w:rPr>
-        <w:t>the transect</w:t>
-      </w:r>
-      <w:proofErr w:type="gramEnd"/>
-      <w:r>
-        <w:rPr>
-          <w:rFonts w:asciiTheme="minorHAnsi" w:hAnsiTheme="minorHAnsi" w:cs="Calibri"/>
-        </w:rPr>
-        <w:t xml:space="preserve"> each week from the beginning of April until the end of September yielding, ideally, 26 counts per year.</w:t>
+        <w:t>km long, taking between 45 minutes and two hours to walk, and are divided into sections corresponding to different habitat or management units. The number of all species of butterfly are recorded in a fixed width band (typically 5m wide) along the transect each week from the beginning of April until the end of September yielding, ideally, 26 counts per year.</w:t>
       </w:r>
       <w:r>
         <w:rPr>
@@ -771,7 +749,6 @@
         </w:rPr>
         <w:t xml:space="preserve">. </w:t>
       </w:r>
-      <w:bookmarkStart w:id="1" w:name="_GoBack"/>
       <w:r>
         <w:rPr>
           <w:rFonts w:asciiTheme="minorHAnsi" w:hAnsiTheme="minorHAnsi" w:cs="Calibri"/>
@@ -815,7 +792,6 @@
         <w:t>.</w:t>
       </w:r>
     </w:p>
-    <w:bookmarkEnd w:id="1"/>
     <w:p>
       <w:pPr>
         <w:numPr>
@@ -831,21 +807,7 @@
         <w:rPr>
           <w:rFonts w:cs="Calibri"/>
         </w:rPr>
-        <w:t xml:space="preserve">Wider Countryside Butterfly Survey (WCBS): The same transect methodology is used as for Pollard walks, including recording of all butterfly species along </w:t>
-      </w:r>
-      <w:proofErr w:type="gramStart"/>
-      <w:r>
-        <w:rPr>
-          <w:rFonts w:cs="Calibri"/>
-        </w:rPr>
-        <w:t>the transect</w:t>
-      </w:r>
-      <w:proofErr w:type="gramEnd"/>
-      <w:r>
-        <w:rPr>
-          <w:rFonts w:cs="Calibri"/>
-        </w:rPr>
-        <w:t xml:space="preserve">. The WCBS comprises stratified-random sample locations (1km squares), with the transect route being set as two parallel 1-km long transects subdivided into 10 sections. Only 2-3 visits are required compared to the 26 for standard transects, with a minimum of 2 visits in July/August but with spring visits also encouraged. The WCBS was established in 2009 survey </w:t>
+        <w:t xml:space="preserve">Wider Countryside Butterfly Survey (WCBS): The same transect methodology is used as for Pollard walks, including recording of all butterfly species along the transect. The WCBS comprises stratified-random sample locations (1km squares), with the transect route being set as two parallel 1-km long transects subdivided into 10 sections. Only 2-3 visits are required compared to the 26 for standard transects, with a minimum of 2 visits in July/August but with spring visits also encouraged. The WCBS was established in 2009 survey </w:t>
       </w:r>
       <w:r>
         <w:rPr>
@@ -974,7 +936,7 @@
           <w:numId w:val="7"/>
         </w:numPr>
       </w:pPr>
-      <w:bookmarkStart w:id="2" w:name="_Toc1732523"/>
+      <w:bookmarkStart w:id="1" w:name="_Toc1732523"/>
       <w:r>
         <w:t>Nature of</w:t>
       </w:r>
@@ -984,7 +946,7 @@
       <w:r>
         <w:t xml:space="preserve">data collected </w:t>
       </w:r>
-      <w:bookmarkEnd w:id="2"/>
+      <w:bookmarkEnd w:id="1"/>
     </w:p>
     <w:p>
       <w:r>
@@ -1159,609 +1121,252 @@
       <w:r>
         <w:t xml:space="preserve"> (e.g. Speckled Wood, </w:t>
       </w:r>
-      <w:proofErr w:type="spellStart"/>
-      <w:r>
-        <w:rPr>
-          <w:i/>
-        </w:rPr>
-        <w:t>Pararge</w:t>
-      </w:r>
-      <w:proofErr w:type="spellEnd"/>
-      <w:r>
-        <w:rPr>
-          <w:i/>
-        </w:rPr>
+      <w:r>
+        <w:rPr>
+          <w:i/>
+        </w:rPr>
+        <w:t>Pararge aegeria</w:t>
+      </w:r>
+      <w:r>
+        <w:t>) and it is not possible to separate flight period data accurately. For these species we provide phenology measures derived for the entire flight period at each site</w:t>
+      </w:r>
+      <w:r>
+        <w:t>. For eleven</w:t>
+      </w:r>
+      <w:r>
+        <w:t xml:space="preserve"> multivoltine species</w:t>
+      </w:r>
+      <w:r>
+        <w:t xml:space="preserve"> (</w:t>
+      </w:r>
+      <w:r>
+        <w:t xml:space="preserve">Brown Argus </w:t>
+      </w:r>
+      <w:r>
+        <w:rPr>
+          <w:i/>
+        </w:rPr>
+        <w:t xml:space="preserve">Aricia agestis, </w:t>
+      </w:r>
+      <w:r>
+        <w:t xml:space="preserve">Holly Blue </w:t>
+      </w:r>
+      <w:r>
+        <w:rPr>
+          <w:i/>
+        </w:rPr>
+        <w:t>Celastrina argiolus,</w:t>
+      </w:r>
+      <w:r>
         <w:t xml:space="preserve"> </w:t>
       </w:r>
-      <w:proofErr w:type="spellStart"/>
-      <w:r>
-        <w:rPr>
-          <w:i/>
-        </w:rPr>
-        <w:t>aegeria</w:t>
-      </w:r>
-      <w:proofErr w:type="spellEnd"/>
-      <w:r>
-        <w:t>) and it is not possible to separate flight period data accurately. For these species we provide phenology measures derived for the entire flight period at each site</w:t>
-      </w:r>
-      <w:r>
-        <w:t>. For eleven</w:t>
+      <w:r>
+        <w:t>Small Blue</w:t>
+      </w:r>
+      <w:r>
+        <w:rPr>
+          <w:i/>
+        </w:rPr>
+        <w:t xml:space="preserve"> Cupido minimus,</w:t>
       </w:r>
       <w:r>
         <w:t xml:space="preserve"> </w:t>
       </w:r>
-      <w:proofErr w:type="spellStart"/>
-      <w:r>
-        <w:t>multivoltine</w:t>
-      </w:r>
-      <w:proofErr w:type="spellEnd"/>
-      <w:r>
-        <w:t xml:space="preserve"> species</w:t>
-      </w:r>
-      <w:r>
-        <w:t xml:space="preserve"> (</w:t>
-      </w:r>
-      <w:r>
-        <w:t xml:space="preserve">Brown Argus </w:t>
-      </w:r>
-      <w:proofErr w:type="spellStart"/>
-      <w:r>
-        <w:rPr>
-          <w:i/>
-        </w:rPr>
-        <w:t>Aricia</w:t>
-      </w:r>
-      <w:proofErr w:type="spellEnd"/>
+      <w:r>
+        <w:t>Wood White</w:t>
+      </w:r>
       <w:r>
         <w:rPr>
           <w:i/>
         </w:rPr>
         <w:t xml:space="preserve"> </w:t>
       </w:r>
-      <w:proofErr w:type="spellStart"/>
-      <w:r>
-        <w:rPr>
-          <w:i/>
-        </w:rPr>
-        <w:t>agestis</w:t>
-      </w:r>
-      <w:proofErr w:type="spellEnd"/>
-      <w:r>
-        <w:rPr>
-          <w:i/>
-        </w:rPr>
-        <w:t xml:space="preserve">, </w:t>
-      </w:r>
-      <w:r>
-        <w:t xml:space="preserve">Holly Blue </w:t>
-      </w:r>
-      <w:proofErr w:type="spellStart"/>
-      <w:r>
-        <w:rPr>
-          <w:i/>
-        </w:rPr>
-        <w:t>Celastrina</w:t>
-      </w:r>
-      <w:proofErr w:type="spellEnd"/>
-      <w:r>
-        <w:rPr>
-          <w:i/>
-        </w:rPr>
+      <w:r>
+        <w:rPr>
+          <w:i/>
+        </w:rPr>
+        <w:t>Leptidea sinapis,</w:t>
+      </w:r>
+      <w:r>
         <w:t xml:space="preserve"> </w:t>
       </w:r>
-      <w:proofErr w:type="spellStart"/>
-      <w:r>
-        <w:rPr>
-          <w:i/>
-        </w:rPr>
-        <w:t>argiolus</w:t>
-      </w:r>
-      <w:proofErr w:type="spellEnd"/>
-      <w:r>
-        <w:rPr>
-          <w:i/>
-        </w:rPr>
+      <w:r>
+        <w:t>Small Copper</w:t>
+      </w:r>
+      <w:r>
+        <w:rPr>
+          <w:i/>
+        </w:rPr>
+        <w:t xml:space="preserve"> Lycaena phlaea</w:t>
+      </w:r>
+      <w:r>
+        <w:rPr>
+          <w:i/>
+        </w:rPr>
+        <w:t>s,</w:t>
+      </w:r>
+      <w:r>
+        <w:t xml:space="preserve"> </w:t>
+      </w:r>
+      <w:r>
+        <w:t>Adonis Blue</w:t>
+      </w:r>
+      <w:r>
+        <w:rPr>
+          <w:i/>
+        </w:rPr>
+        <w:t xml:space="preserve"> Polyommatus bellargus,</w:t>
+      </w:r>
+      <w:r>
+        <w:t xml:space="preserve"> </w:t>
+      </w:r>
+      <w:r>
+        <w:t>Common Blue</w:t>
+      </w:r>
+      <w:r>
+        <w:rPr>
+          <w:i/>
+        </w:rPr>
+        <w:t xml:space="preserve"> P. icarus,</w:t>
+      </w:r>
+      <w:r>
+        <w:t xml:space="preserve"> </w:t>
+      </w:r>
+      <w:r>
+        <w:t>Wall</w:t>
+      </w:r>
+      <w:r>
+        <w:rPr>
+          <w:i/>
+        </w:rPr>
+        <w:t xml:space="preserve"> Lasiommata megera,</w:t>
+      </w:r>
+      <w:r>
+        <w:t xml:space="preserve"> </w:t>
+      </w:r>
+      <w:r>
+        <w:t>Large White</w:t>
+      </w:r>
+      <w:r>
+        <w:rPr>
+          <w:i/>
+        </w:rPr>
+        <w:t xml:space="preserve"> Pieris brassicae,</w:t>
+      </w:r>
+      <w:r>
+        <w:t xml:space="preserve"> </w:t>
+      </w:r>
+      <w:r>
+        <w:t>Green-veined White</w:t>
+      </w:r>
+      <w:r>
+        <w:rPr>
+          <w:i/>
+        </w:rPr>
+        <w:t xml:space="preserve"> </w:t>
+      </w:r>
+      <w:r>
+        <w:rPr>
+          <w:i/>
+        </w:rPr>
+        <w:lastRenderedPageBreak/>
+        <w:t xml:space="preserve">P. napi, </w:t>
+      </w:r>
+      <w:r>
+        <w:t>and</w:t>
+      </w:r>
+      <w:r>
+        <w:t xml:space="preserve"> Small White</w:t>
+      </w:r>
+      <w:r>
+        <w:rPr>
+          <w:i/>
+        </w:rPr>
+        <w:t xml:space="preserve"> P. rapae</w:t>
+      </w:r>
+      <w:r>
+        <w:t xml:space="preserve">) </w:t>
+      </w:r>
+      <w:r>
+        <w:t xml:space="preserve">it is possible to split the data for two distinct flight periods. The first of these accurately represents the first generation, the second is associated with all subsequent generations: for bivoltine species </w:t>
+      </w:r>
+      <w:r>
+        <w:t>such as Adonis Blue (</w:t>
+      </w:r>
+      <w:r>
+        <w:rPr>
+          <w:i/>
+        </w:rPr>
+        <w:t>Polyommatus bellargus</w:t>
+      </w:r>
+      <w:r>
+        <w:t xml:space="preserve">) </w:t>
+      </w:r>
+      <w:r>
+        <w:t>the second flight period is asso</w:t>
+      </w:r>
+      <w:r>
+        <w:t>cia</w:t>
+      </w:r>
+      <w:r>
+        <w:t>ted with the second generation</w:t>
+      </w:r>
+      <w:r>
         <w:t>,</w:t>
       </w:r>
       <w:r>
-        <w:t xml:space="preserve"> </w:t>
-      </w:r>
-      <w:r>
-        <w:t>Small Blue</w:t>
-      </w:r>
-      <w:r>
-        <w:rPr>
-          <w:i/>
-        </w:rPr>
-        <w:t xml:space="preserve"> </w:t>
-      </w:r>
-      <w:proofErr w:type="spellStart"/>
-      <w:r>
-        <w:rPr>
-          <w:i/>
-        </w:rPr>
-        <w:t>Cupido</w:t>
-      </w:r>
-      <w:proofErr w:type="spellEnd"/>
-      <w:r>
-        <w:rPr>
-          <w:i/>
-        </w:rPr>
-        <w:t xml:space="preserve"> </w:t>
-      </w:r>
-      <w:proofErr w:type="spellStart"/>
-      <w:r>
-        <w:rPr>
-          <w:i/>
-        </w:rPr>
-        <w:t>minimus</w:t>
-      </w:r>
-      <w:proofErr w:type="spellEnd"/>
-      <w:r>
-        <w:rPr>
-          <w:i/>
-        </w:rPr>
+        <w:t xml:space="preserve"> but for multi-voltine specie</w:t>
+      </w:r>
+      <w:r>
+        <w:t xml:space="preserve">s the second flight period represents </w:t>
+      </w:r>
+      <w:r>
+        <w:t xml:space="preserve">all other generations </w:t>
+      </w:r>
+      <w:r>
+        <w:t xml:space="preserve">subsequent to the first </w:t>
+      </w:r>
+      <w:r>
+        <w:t>(we are unable to split third and fourth generations accurately as there is considerable overla</w:t>
+      </w:r>
+      <w:r>
+        <w:t>p in associated flight periods). For these species we present phenology data for the</w:t>
+      </w:r>
+      <w:r>
+        <w:t xml:space="preserve"> first and second </w:t>
+      </w:r>
+      <w:r>
+        <w:t>flight periods</w:t>
+      </w:r>
+      <w:r>
+        <w:t xml:space="preserve"> separately</w:t>
+      </w:r>
+      <w:r>
         <w:t>,</w:t>
       </w:r>
       <w:r>
-        <w:t xml:space="preserve"> </w:t>
-      </w:r>
-      <w:r>
-        <w:t>Wood White</w:t>
-      </w:r>
-      <w:r>
-        <w:rPr>
-          <w:i/>
-        </w:rPr>
-        <w:t xml:space="preserve"> </w:t>
-      </w:r>
-      <w:proofErr w:type="spellStart"/>
-      <w:r>
-        <w:rPr>
-          <w:i/>
-        </w:rPr>
-        <w:t>Leptidea</w:t>
-      </w:r>
-      <w:proofErr w:type="spellEnd"/>
-      <w:r>
-        <w:rPr>
-          <w:i/>
-        </w:rPr>
-        <w:t xml:space="preserve"> </w:t>
-      </w:r>
-      <w:proofErr w:type="spellStart"/>
-      <w:r>
-        <w:rPr>
-          <w:i/>
-        </w:rPr>
-        <w:t>sinapis</w:t>
-      </w:r>
-      <w:proofErr w:type="spellEnd"/>
-      <w:r>
-        <w:rPr>
-          <w:i/>
-        </w:rPr>
-        <w:t>,</w:t>
-      </w:r>
-      <w:r>
-        <w:t xml:space="preserve"> </w:t>
-      </w:r>
-      <w:r>
-        <w:t>Small Copper</w:t>
-      </w:r>
-      <w:r>
-        <w:rPr>
-          <w:i/>
-        </w:rPr>
-        <w:t xml:space="preserve"> </w:t>
-      </w:r>
-      <w:proofErr w:type="spellStart"/>
-      <w:r>
-        <w:rPr>
-          <w:i/>
-        </w:rPr>
-        <w:t>Lycaena</w:t>
-      </w:r>
-      <w:proofErr w:type="spellEnd"/>
-      <w:r>
-        <w:rPr>
-          <w:i/>
-        </w:rPr>
-        <w:t xml:space="preserve"> </w:t>
-      </w:r>
-      <w:proofErr w:type="spellStart"/>
-      <w:r>
-        <w:rPr>
-          <w:i/>
-        </w:rPr>
-        <w:t>phlaea</w:t>
-      </w:r>
-      <w:r>
-        <w:rPr>
-          <w:i/>
-        </w:rPr>
-        <w:t>s</w:t>
-      </w:r>
-      <w:proofErr w:type="spellEnd"/>
-      <w:r>
-        <w:rPr>
-          <w:i/>
-        </w:rPr>
-        <w:t>,</w:t>
-      </w:r>
-      <w:r>
-        <w:t xml:space="preserve"> </w:t>
-      </w:r>
-      <w:r>
-        <w:t>Adonis Blue</w:t>
-      </w:r>
-      <w:r>
-        <w:rPr>
-          <w:i/>
-        </w:rPr>
-        <w:t xml:space="preserve"> </w:t>
-      </w:r>
-      <w:proofErr w:type="spellStart"/>
-      <w:r>
-        <w:rPr>
-          <w:i/>
-        </w:rPr>
-        <w:t>Polyommatus</w:t>
-      </w:r>
-      <w:proofErr w:type="spellEnd"/>
-      <w:r>
-        <w:rPr>
-          <w:i/>
-        </w:rPr>
-        <w:t xml:space="preserve"> </w:t>
-      </w:r>
-      <w:proofErr w:type="spellStart"/>
-      <w:r>
-        <w:rPr>
-          <w:i/>
-        </w:rPr>
-        <w:t>bellargus</w:t>
-      </w:r>
-      <w:proofErr w:type="spellEnd"/>
-      <w:r>
-        <w:rPr>
-          <w:i/>
-        </w:rPr>
-        <w:t>,</w:t>
-      </w:r>
-      <w:r>
-        <w:t xml:space="preserve"> </w:t>
-      </w:r>
-      <w:r>
-        <w:t>Common Blue</w:t>
-      </w:r>
-      <w:r>
-        <w:rPr>
-          <w:i/>
-        </w:rPr>
-        <w:t xml:space="preserve"> P. </w:t>
-      </w:r>
-      <w:proofErr w:type="spellStart"/>
-      <w:proofErr w:type="gramStart"/>
-      <w:r>
-        <w:rPr>
-          <w:i/>
-        </w:rPr>
-        <w:t>icarus</w:t>
-      </w:r>
-      <w:proofErr w:type="spellEnd"/>
-      <w:proofErr w:type="gramEnd"/>
-      <w:r>
-        <w:rPr>
-          <w:i/>
-        </w:rPr>
-        <w:t>,</w:t>
-      </w:r>
-      <w:r>
-        <w:t xml:space="preserve"> </w:t>
-      </w:r>
-      <w:r>
-        <w:t>Wall</w:t>
-      </w:r>
-      <w:r>
-        <w:rPr>
-          <w:i/>
-        </w:rPr>
-        <w:t xml:space="preserve"> </w:t>
-      </w:r>
-      <w:proofErr w:type="spellStart"/>
-      <w:r>
-        <w:rPr>
-          <w:i/>
-        </w:rPr>
-        <w:t>Lasiommata</w:t>
-      </w:r>
-      <w:proofErr w:type="spellEnd"/>
-      <w:r>
-        <w:rPr>
-          <w:i/>
-        </w:rPr>
-        <w:t xml:space="preserve"> </w:t>
-      </w:r>
-      <w:proofErr w:type="spellStart"/>
-      <w:r>
-        <w:rPr>
-          <w:i/>
-        </w:rPr>
-        <w:t>megera</w:t>
-      </w:r>
-      <w:proofErr w:type="spellEnd"/>
-      <w:r>
-        <w:rPr>
-          <w:i/>
-        </w:rPr>
-        <w:t>,</w:t>
-      </w:r>
-      <w:r>
-        <w:t xml:space="preserve"> </w:t>
-      </w:r>
-      <w:r>
-        <w:t>Large White</w:t>
-      </w:r>
-      <w:r>
-        <w:rPr>
-          <w:i/>
-        </w:rPr>
-        <w:t xml:space="preserve"> </w:t>
-      </w:r>
-      <w:proofErr w:type="spellStart"/>
-      <w:r>
-        <w:rPr>
-          <w:i/>
-        </w:rPr>
-        <w:t>Pieris</w:t>
-      </w:r>
-      <w:proofErr w:type="spellEnd"/>
-      <w:r>
-        <w:rPr>
-          <w:i/>
-        </w:rPr>
-        <w:t xml:space="preserve"> </w:t>
-      </w:r>
-      <w:proofErr w:type="spellStart"/>
-      <w:r>
-        <w:rPr>
-          <w:i/>
-        </w:rPr>
-        <w:t>brassicae</w:t>
-      </w:r>
-      <w:proofErr w:type="spellEnd"/>
-      <w:r>
-        <w:rPr>
-          <w:i/>
-        </w:rPr>
-        <w:t>,</w:t>
-      </w:r>
-      <w:r>
-        <w:t xml:space="preserve"> </w:t>
-      </w:r>
-      <w:r>
-        <w:t>Green-veined White</w:t>
-      </w:r>
-      <w:r>
-        <w:rPr>
-          <w:i/>
-        </w:rPr>
-        <w:t xml:space="preserve"> P. </w:t>
-      </w:r>
-      <w:proofErr w:type="spellStart"/>
-      <w:r>
-        <w:rPr>
-          <w:i/>
-        </w:rPr>
-        <w:t>napi</w:t>
-      </w:r>
-      <w:proofErr w:type="spellEnd"/>
-      <w:r>
-        <w:rPr>
-          <w:i/>
-        </w:rPr>
-        <w:t xml:space="preserve">, </w:t>
-      </w:r>
-      <w:r>
-        <w:t>and</w:t>
-      </w:r>
-      <w:r>
-        <w:t xml:space="preserve"> Small White</w:t>
-      </w:r>
-      <w:r>
-        <w:rPr>
-          <w:i/>
-        </w:rPr>
-        <w:t xml:space="preserve"> P. </w:t>
-      </w:r>
-      <w:proofErr w:type="spellStart"/>
-      <w:r>
-        <w:rPr>
-          <w:i/>
-        </w:rPr>
-        <w:t>rapae</w:t>
-      </w:r>
-      <w:proofErr w:type="spellEnd"/>
-      <w:r>
-        <w:t xml:space="preserve">) </w:t>
-      </w:r>
-      <w:r>
-        <w:t xml:space="preserve">it is possible to split the data for two distinct flight periods. The first of these accurately represents the first generation, the second is associated with all subsequent generations: for </w:t>
-      </w:r>
-      <w:proofErr w:type="spellStart"/>
-      <w:r>
-        <w:t>bivoltine</w:t>
-      </w:r>
-      <w:proofErr w:type="spellEnd"/>
-      <w:r>
-        <w:t xml:space="preserve"> species </w:t>
-      </w:r>
-      <w:r>
-        <w:t>such as Adonis Blue (</w:t>
-      </w:r>
-      <w:proofErr w:type="spellStart"/>
-      <w:r>
-        <w:rPr>
-          <w:i/>
-        </w:rPr>
-        <w:t>Polyommatus</w:t>
-      </w:r>
-      <w:proofErr w:type="spellEnd"/>
-      <w:r>
-        <w:rPr>
-          <w:i/>
-        </w:rPr>
-        <w:t xml:space="preserve"> </w:t>
-      </w:r>
-      <w:proofErr w:type="spellStart"/>
-      <w:r>
-        <w:rPr>
-          <w:i/>
-        </w:rPr>
-        <w:t>bellargus</w:t>
-      </w:r>
-      <w:proofErr w:type="spellEnd"/>
-      <w:r>
-        <w:t xml:space="preserve">) </w:t>
-      </w:r>
-      <w:r>
-        <w:t>the second flight period is asso</w:t>
-      </w:r>
-      <w:r>
-        <w:t>cia</w:t>
-      </w:r>
-      <w:r>
-        <w:t>ted with the second generation</w:t>
-      </w:r>
-      <w:r>
-        <w:t>,</w:t>
-      </w:r>
-      <w:r>
-        <w:t xml:space="preserve"> but for multi-</w:t>
-      </w:r>
-      <w:proofErr w:type="spellStart"/>
-      <w:r>
-        <w:t>voltine</w:t>
-      </w:r>
-      <w:proofErr w:type="spellEnd"/>
-      <w:r>
-        <w:t xml:space="preserve"> specie</w:t>
-      </w:r>
-      <w:r>
-        <w:t xml:space="preserve">s the second flight period represents </w:t>
-      </w:r>
-      <w:r>
-        <w:t xml:space="preserve">all other generations </w:t>
-      </w:r>
-      <w:r>
-        <w:t xml:space="preserve">subsequent to the first </w:t>
-      </w:r>
-      <w:r>
-        <w:t>(we are unable to split third and fourth generations accurately as there is considerable overla</w:t>
-      </w:r>
-      <w:r>
-        <w:t>p in associated flight periods). For these species we present phenology data for the</w:t>
-      </w:r>
-      <w:r>
-        <w:t xml:space="preserve"> first and second </w:t>
-      </w:r>
-      <w:r>
-        <w:t>flight periods</w:t>
-      </w:r>
-      <w:r>
-        <w:t xml:space="preserve"> separately</w:t>
-      </w:r>
-      <w:r>
-        <w:t>,</w:t>
-      </w:r>
-      <w:r>
         <w:t xml:space="preserve"> in addition to the measures derived for the entire flight period. </w:t>
       </w:r>
       <w:r>
-        <w:t xml:space="preserve">Finally, for two </w:t>
-      </w:r>
-      <w:proofErr w:type="spellStart"/>
-      <w:r>
-        <w:t>univoltine</w:t>
-      </w:r>
-      <w:proofErr w:type="spellEnd"/>
-      <w:r>
-        <w:t xml:space="preserve"> species, Brimstone (</w:t>
-      </w:r>
-      <w:proofErr w:type="spellStart"/>
-      <w:r>
-        <w:rPr>
-          <w:i/>
-        </w:rPr>
-        <w:t>Gonepteryx</w:t>
-      </w:r>
-      <w:proofErr w:type="spellEnd"/>
-      <w:r>
-        <w:rPr>
-          <w:i/>
-        </w:rPr>
-        <w:t xml:space="preserve"> </w:t>
-      </w:r>
-      <w:proofErr w:type="spellStart"/>
-      <w:r>
-        <w:rPr>
-          <w:i/>
-        </w:rPr>
-        <w:t>rhamni</w:t>
-      </w:r>
-      <w:proofErr w:type="spellEnd"/>
+        <w:t>Finally, for two univoltine species, Brimstone (</w:t>
+      </w:r>
+      <w:r>
+        <w:rPr>
+          <w:i/>
+        </w:rPr>
+        <w:t>Gonepteryx rhamni</w:t>
+      </w:r>
       <w:r>
         <w:t>) and Peacock (</w:t>
       </w:r>
-      <w:proofErr w:type="spellStart"/>
-      <w:r>
-        <w:rPr>
-          <w:i/>
-        </w:rPr>
-        <w:t>Aglais</w:t>
-      </w:r>
-      <w:proofErr w:type="spellEnd"/>
-      <w:r>
-        <w:rPr>
-          <w:i/>
-        </w:rPr>
-        <w:t xml:space="preserve"> </w:t>
-      </w:r>
-      <w:proofErr w:type="spellStart"/>
-      <w:r>
-        <w:rPr>
-          <w:i/>
-        </w:rPr>
-        <w:t>io</w:t>
-      </w:r>
-      <w:proofErr w:type="spellEnd"/>
-      <w:r>
-        <w:t xml:space="preserve">), which both overwinter in the adult stage, it is possible to determine two distinct flight periods: the first of these is associated with the adults emerging early in the year after overwintering, while the second is associated with the adults emerging in the summer (offspring of those that successfully overwintered). As with the </w:t>
-      </w:r>
-      <w:proofErr w:type="spellStart"/>
-      <w:r>
-        <w:t>multivoltine</w:t>
-      </w:r>
-      <w:proofErr w:type="spellEnd"/>
-      <w:r>
-        <w:t xml:space="preserve"> species described above, we present </w:t>
-      </w:r>
-      <w:proofErr w:type="spellStart"/>
-      <w:r>
-        <w:t>phenological</w:t>
-      </w:r>
-      <w:proofErr w:type="spellEnd"/>
-      <w:r>
-        <w:t xml:space="preserve"> measurements for the first and second flight periods separately for these two </w:t>
-      </w:r>
-      <w:proofErr w:type="spellStart"/>
-      <w:r>
-        <w:t>univoltine</w:t>
-      </w:r>
-      <w:proofErr w:type="spellEnd"/>
-      <w:r>
-        <w:t xml:space="preserve"> species, as well as for the entire flight period. It is important to consider that the ability to provide phenology measures for separate generations are limited by constraints in separating out flight periods rather than actual biological splits.</w:t>
+      <w:r>
+        <w:rPr>
+          <w:i/>
+        </w:rPr>
+        <w:t>Aglais io</w:t>
+      </w:r>
+      <w:r>
+        <w:t>), which both overwinter in the adult stage, it is possible to determine two distinct flight periods: the first of these is associated with the adults emerging early in the year after overwintering, while the second is associated with the adults emerging in the summer (offspring of those that successfully overwintered). As with the multivoltine species described above, we present phenological measurements for the first and second flight periods separately for these two univoltine species, as well as for the entire flight period. It is important to consider that the ability to provide phenology measures for separate generations are limited by constraints in separating out flight periods rather than actual biological splits.</w:t>
       </w:r>
     </w:p>
     <w:p>
@@ -1788,9 +1393,19 @@
           <w:color w:val="222222"/>
           <w:shd w:val="clear" w:color="auto" w:fill="FFFFFF"/>
         </w:rPr>
-        <w:t>Moussus, J-P.</w:t>
-      </w:r>
-      <w:proofErr w:type="gramStart"/>
+        <w:t xml:space="preserve">Moussus, J-P.,  Julliard, R. and Jiguet, F. (2010) Featuring 10 phenological estimators using simulated data. </w:t>
+      </w:r>
+      <w:r>
+        <w:rPr>
+          <w:rFonts w:cs="Calibri"/>
+          <w:b/>
+          <w:i/>
+          <w:iCs/>
+          <w:color w:val="222222"/>
+          <w:shd w:val="clear" w:color="auto" w:fill="FFFFFF"/>
+        </w:rPr>
+        <w:t>Methods in Ecology and Evolution</w:t>
+      </w:r>
       <w:r>
         <w:rPr>
           <w:rFonts w:cs="Calibri"/>
@@ -1798,9 +1413,8 @@
           <w:color w:val="222222"/>
           <w:shd w:val="clear" w:color="auto" w:fill="FFFFFF"/>
         </w:rPr>
-        <w:t>,  Julliard</w:t>
-      </w:r>
-      <w:proofErr w:type="gramEnd"/>
+        <w:t> </w:t>
+      </w:r>
       <w:r>
         <w:rPr>
           <w:rFonts w:cs="Calibri"/>
@@ -1808,9 +1422,8 @@
           <w:color w:val="222222"/>
           <w:shd w:val="clear" w:color="auto" w:fill="FFFFFF"/>
         </w:rPr>
-        <w:t xml:space="preserve">, R. and </w:t>
-      </w:r>
-      <w:proofErr w:type="spellStart"/>
+        <w:t>(</w:t>
+      </w:r>
       <w:r>
         <w:rPr>
           <w:rFonts w:cs="Calibri"/>
@@ -1818,9 +1431,8 @@
           <w:color w:val="222222"/>
           <w:shd w:val="clear" w:color="auto" w:fill="FFFFFF"/>
         </w:rPr>
-        <w:t>Jiguet</w:t>
-      </w:r>
-      <w:proofErr w:type="spellEnd"/>
+        <w:t>1</w:t>
+      </w:r>
       <w:r>
         <w:rPr>
           <w:rFonts w:cs="Calibri"/>
@@ -1828,9 +1440,8 @@
           <w:color w:val="222222"/>
           <w:shd w:val="clear" w:color="auto" w:fill="FFFFFF"/>
         </w:rPr>
-        <w:t xml:space="preserve">, F. (2010) Featuring 10 </w:t>
-      </w:r>
-      <w:proofErr w:type="spellStart"/>
+        <w:t>)</w:t>
+      </w:r>
       <w:r>
         <w:rPr>
           <w:rFonts w:cs="Calibri"/>
@@ -1838,9 +1449,8 @@
           <w:color w:val="222222"/>
           <w:shd w:val="clear" w:color="auto" w:fill="FFFFFF"/>
         </w:rPr>
-        <w:t>phenological</w:t>
-      </w:r>
-      <w:proofErr w:type="spellEnd"/>
+        <w:t xml:space="preserve">: </w:t>
+      </w:r>
       <w:r>
         <w:rPr>
           <w:rFonts w:cs="Calibri"/>
@@ -1848,18 +1458,7 @@
           <w:color w:val="222222"/>
           <w:shd w:val="clear" w:color="auto" w:fill="FFFFFF"/>
         </w:rPr>
-        <w:t xml:space="preserve"> estimators using simulated data. </w:t>
-      </w:r>
-      <w:r>
-        <w:rPr>
-          <w:rFonts w:cs="Calibri"/>
-          <w:b/>
-          <w:i/>
-          <w:iCs/>
-          <w:color w:val="222222"/>
-          <w:shd w:val="clear" w:color="auto" w:fill="FFFFFF"/>
-        </w:rPr>
-        <w:t>Methods in Ecology and Evolution</w:t>
+        <w:t>pp</w:t>
       </w:r>
       <w:r>
         <w:rPr>
@@ -1868,7 +1467,7 @@
           <w:color w:val="222222"/>
           <w:shd w:val="clear" w:color="auto" w:fill="FFFFFF"/>
         </w:rPr>
-        <w:t> </w:t>
+        <w:t xml:space="preserve">140-150 </w:t>
       </w:r>
       <w:r>
         <w:rPr>
@@ -1886,72 +1485,7 @@
           <w:color w:val="222222"/>
           <w:shd w:val="clear" w:color="auto" w:fill="FFFFFF"/>
         </w:rPr>
-        <w:t>1</w:t>
-      </w:r>
-      <w:r>
-        <w:rPr>
-          <w:rFonts w:cs="Calibri"/>
-          <w:b/>
-          <w:color w:val="222222"/>
-          <w:shd w:val="clear" w:color="auto" w:fill="FFFFFF"/>
-        </w:rPr>
-        <w:t>)</w:t>
-      </w:r>
-      <w:r>
-        <w:rPr>
-          <w:rFonts w:cs="Calibri"/>
-          <w:b/>
-          <w:color w:val="222222"/>
-          <w:shd w:val="clear" w:color="auto" w:fill="FFFFFF"/>
-        </w:rPr>
-        <w:t xml:space="preserve">: </w:t>
-      </w:r>
-      <w:r>
-        <w:rPr>
-          <w:rFonts w:cs="Calibri"/>
-          <w:b/>
-          <w:color w:val="222222"/>
-          <w:shd w:val="clear" w:color="auto" w:fill="FFFFFF"/>
-        </w:rPr>
-        <w:t>pp</w:t>
-      </w:r>
-      <w:r>
-        <w:rPr>
-          <w:rFonts w:cs="Calibri"/>
-          <w:b/>
-          <w:color w:val="222222"/>
-          <w:shd w:val="clear" w:color="auto" w:fill="FFFFFF"/>
-        </w:rPr>
-        <w:t xml:space="preserve">140-150 </w:t>
-      </w:r>
-      <w:r>
-        <w:rPr>
-          <w:rFonts w:cs="Calibri"/>
-          <w:b/>
-          <w:color w:val="222222"/>
-          <w:shd w:val="clear" w:color="auto" w:fill="FFFFFF"/>
-        </w:rPr>
-        <w:t>(</w:t>
-      </w:r>
-      <w:proofErr w:type="spellStart"/>
-      <w:r>
-        <w:rPr>
-          <w:rFonts w:cs="Calibri"/>
-          <w:b/>
-          <w:color w:val="222222"/>
-          <w:shd w:val="clear" w:color="auto" w:fill="FFFFFF"/>
-        </w:rPr>
-        <w:t>doi</w:t>
-      </w:r>
-      <w:proofErr w:type="spellEnd"/>
-      <w:r>
-        <w:rPr>
-          <w:rFonts w:cs="Calibri"/>
-          <w:b/>
-          <w:color w:val="222222"/>
-          <w:shd w:val="clear" w:color="auto" w:fill="FFFFFF"/>
-        </w:rPr>
-        <w:t>: 10.1111/j.2041-210X.2010.00020.x</w:t>
+        <w:t>doi: 10.1111/j.2041-210X.2010.00020.x</w:t>
       </w:r>
       <w:r>
         <w:rPr>
@@ -1972,11 +1506,11 @@
           <w:numId w:val="7"/>
         </w:numPr>
       </w:pPr>
-      <w:bookmarkStart w:id="3" w:name="_Toc1732524"/>
+      <w:bookmarkStart w:id="2" w:name="_Toc1732524"/>
       <w:r>
         <w:t>Quality control</w:t>
       </w:r>
-      <w:bookmarkEnd w:id="3"/>
+      <w:bookmarkEnd w:id="2"/>
     </w:p>
     <w:p>
       <w:pPr>
@@ -2145,14 +1679,15 @@
           <w:numId w:val="7"/>
         </w:numPr>
       </w:pPr>
-      <w:bookmarkStart w:id="4" w:name="_Toc1732525"/>
-      <w:r>
+      <w:bookmarkStart w:id="3" w:name="_Toc1732525"/>
+      <w:r>
+        <w:lastRenderedPageBreak/>
         <w:t>Details of t</w:t>
       </w:r>
       <w:r>
         <w:t>his data download</w:t>
       </w:r>
-      <w:bookmarkEnd w:id="4"/>
+      <w:bookmarkEnd w:id="3"/>
     </w:p>
     <w:p>
       <w:pPr>
@@ -2361,190 +1896,169 @@
         <w:rPr>
           <w:vertAlign w:val="superscript"/>
         </w:rPr>
-        <w:t>2</w:t>
-      </w:r>
-      <w:proofErr w:type="gramStart"/>
-      <w:r>
-        <w:rPr>
+        <w:t>2,3</w:t>
+      </w:r>
+      <w:r>
+        <w:t>.</w:t>
+      </w:r>
+    </w:p>
+    <w:p>
+      <w:r>
+        <w:rPr>
+          <w:i/>
+          <w:caps/>
+        </w:rPr>
+        <w:t>Common_name</w:t>
+      </w:r>
+      <w:r>
+        <w:rPr>
+          <w:i/>
+        </w:rPr>
+        <w:t>:</w:t>
+      </w:r>
+      <w:r>
+        <w:t xml:space="preserve"> the vernacular names of butterfly species following Emmet and Heath (1990) the Moths and Butterflies of Great Britain and Ireland Volume 7 part 1, Harley books, Colchester.</w:t>
+      </w:r>
+    </w:p>
+    <w:p>
+      <w:r>
+        <w:rPr>
+          <w:i/>
+        </w:rPr>
+        <w:t>YEAR:</w:t>
+      </w:r>
+      <w:r>
+        <w:rPr>
+          <w:i/>
+        </w:rPr>
+        <w:t xml:space="preserve"> </w:t>
+      </w:r>
+      <w:r>
+        <w:t xml:space="preserve">the year in which the </w:t>
+      </w:r>
+      <w:r>
+        <w:t>phenology metric was calculated</w:t>
+      </w:r>
+    </w:p>
+    <w:p>
+      <w:pPr>
+        <w:ind w:hanging="11"/>
+      </w:pPr>
+      <w:r>
+        <w:rPr>
+          <w:i/>
+        </w:rPr>
+        <w:t>NUMBER_OF_BROODS:</w:t>
+      </w:r>
+      <w:r>
+        <w:rPr>
+          <w:i/>
+        </w:rPr>
+        <w:t xml:space="preserve"> </w:t>
+      </w:r>
+      <w:r>
+        <w:t>the number of distinct flight periods for which data was separated out for a given species</w:t>
+      </w:r>
+    </w:p>
+    <w:p>
+      <w:pPr>
+        <w:rPr>
+          <w:i/>
+        </w:rPr>
+      </w:pPr>
+      <w:r>
+        <w:rPr>
+          <w:i/>
+        </w:rPr>
+        <w:t>BROOD:</w:t>
+      </w:r>
+      <w:r>
+        <w:rPr>
+          <w:i/>
+        </w:rPr>
+        <w:t xml:space="preserve"> the flight period for which the data is calculated for – 0 = entire flight period using all data collected from the first to the last record on a given site in a given year; 1 = first flight period (associated with first generation for multi-voltine species, or the adults emerging from overwintering for tw</w:t>
+      </w:r>
+      <w:r>
+        <w:rPr>
+          <w:i/>
+        </w:rPr>
+        <w:t>o</w:t>
+      </w:r>
+      <w:r>
+        <w:rPr>
+          <w:i/>
+        </w:rPr>
+        <w:t xml:space="preserve"> uni-voltine species, Brimstone and Peacock); 2 = second flight period (associated with second generation for bi-voltine species, all generations subsequent to first generation in multi-voltine species, and the adults resulting from offspring of overwintering adults in two uni-voltine species, Brimstone and Peacock) </w:t>
+      </w:r>
+    </w:p>
+    <w:p>
+      <w:pPr>
+        <w:rPr>
+          <w:i/>
+        </w:rPr>
+      </w:pPr>
+      <w:r>
+        <w:rPr>
+          <w:i/>
+        </w:rPr>
+        <w:t>FIRSTDAY:</w:t>
+      </w:r>
+      <w:r>
+        <w:rPr>
+          <w:i/>
+        </w:rPr>
+        <w:t xml:space="preserve"> the day number after 1</w:t>
+      </w:r>
+      <w:r>
+        <w:rPr>
+          <w:i/>
           <w:vertAlign w:val="superscript"/>
         </w:rPr>
-        <w:t>,3</w:t>
-      </w:r>
-      <w:proofErr w:type="gramEnd"/>
-      <w:r>
-        <w:t>.</w:t>
-      </w:r>
-    </w:p>
-    <w:p>
-      <w:r>
-        <w:rPr>
-          <w:i/>
-          <w:caps/>
-        </w:rPr>
-        <w:t>Common_name</w:t>
-      </w:r>
-      <w:r>
-        <w:rPr>
-          <w:i/>
-        </w:rPr>
-        <w:t>:</w:t>
-      </w:r>
-      <w:r>
-        <w:t xml:space="preserve"> the vernacular names of butterfly species following Emmet and Heath (1990) the Moths and Butterflies of Great Britain and Ireland Volume 7 part 1, Harley books, Colchester.</w:t>
-      </w:r>
-    </w:p>
-    <w:p>
-      <w:r>
-        <w:rPr>
-          <w:i/>
-        </w:rPr>
-        <w:t>YEAR:</w:t>
-      </w:r>
-      <w:r>
-        <w:rPr>
-          <w:i/>
-        </w:rPr>
-        <w:t xml:space="preserve"> </w:t>
-      </w:r>
-      <w:r>
-        <w:t xml:space="preserve">the year in which the </w:t>
-      </w:r>
-      <w:r>
-        <w:t>phenology metric was calculated</w:t>
-      </w:r>
-    </w:p>
-    <w:p>
-      <w:pPr>
-        <w:ind w:hanging="11"/>
-      </w:pPr>
-      <w:r>
-        <w:rPr>
-          <w:i/>
-        </w:rPr>
-        <w:t>NUMBER_OF_BROODS:</w:t>
-      </w:r>
-      <w:r>
-        <w:rPr>
-          <w:i/>
-        </w:rPr>
-        <w:t xml:space="preserve"> </w:t>
-      </w:r>
-      <w:r>
-        <w:t>the number of distinct flight periods for which data was separated out for a given species</w:t>
-      </w:r>
-    </w:p>
-    <w:p>
-      <w:pPr>
-        <w:rPr>
-          <w:i/>
-        </w:rPr>
-      </w:pPr>
-      <w:r>
-        <w:rPr>
-          <w:i/>
-        </w:rPr>
-        <w:t>BROOD:</w:t>
-      </w:r>
-      <w:r>
-        <w:rPr>
-          <w:i/>
-        </w:rPr>
-        <w:t xml:space="preserve"> the flight period for which the data is calculated for – 0 = entire flight period using all data collected from the first to the last record on a given site in a given year; 1 = first flight period (associated with first generation for multi-</w:t>
-      </w:r>
-      <w:proofErr w:type="spellStart"/>
-      <w:r>
-        <w:rPr>
-          <w:i/>
-        </w:rPr>
-        <w:t>voltine</w:t>
-      </w:r>
-      <w:proofErr w:type="spellEnd"/>
-      <w:r>
-        <w:rPr>
-          <w:i/>
-        </w:rPr>
-        <w:t xml:space="preserve"> species, or the adults emerging from overwintering for tw</w:t>
-      </w:r>
-      <w:r>
-        <w:rPr>
-          <w:i/>
-        </w:rPr>
-        <w:t>o</w:t>
-      </w:r>
-      <w:r>
-        <w:rPr>
-          <w:i/>
-        </w:rPr>
-        <w:t xml:space="preserve"> </w:t>
-      </w:r>
-      <w:proofErr w:type="spellStart"/>
-      <w:r>
-        <w:rPr>
-          <w:i/>
-        </w:rPr>
-        <w:t>uni-voltine</w:t>
-      </w:r>
-      <w:proofErr w:type="spellEnd"/>
-      <w:r>
-        <w:rPr>
-          <w:i/>
-        </w:rPr>
-        <w:t xml:space="preserve"> species, Brimstone and Peacock); 2 = second flight period (associated with second generation for bi-</w:t>
-      </w:r>
-      <w:proofErr w:type="spellStart"/>
-      <w:r>
-        <w:rPr>
-          <w:i/>
-        </w:rPr>
-        <w:t>voltine</w:t>
-      </w:r>
-      <w:proofErr w:type="spellEnd"/>
-      <w:r>
-        <w:rPr>
-          <w:i/>
-        </w:rPr>
-        <w:t xml:space="preserve"> species, all generations subsequent to first generation in multi-</w:t>
-      </w:r>
-      <w:proofErr w:type="spellStart"/>
-      <w:r>
-        <w:rPr>
-          <w:i/>
-        </w:rPr>
-        <w:t>voltine</w:t>
-      </w:r>
-      <w:proofErr w:type="spellEnd"/>
-      <w:r>
-        <w:rPr>
-          <w:i/>
-        </w:rPr>
-        <w:t xml:space="preserve"> species, and the adults resulting from offspring of overwintering adults in two </w:t>
-      </w:r>
-      <w:proofErr w:type="spellStart"/>
-      <w:r>
-        <w:rPr>
-          <w:i/>
-        </w:rPr>
-        <w:t>uni-voltine</w:t>
-      </w:r>
-      <w:proofErr w:type="spellEnd"/>
-      <w:r>
-        <w:rPr>
-          <w:i/>
-        </w:rPr>
-        <w:t xml:space="preserve"> species, Brimstone and Peacock) </w:t>
-      </w:r>
-    </w:p>
-    <w:p>
-      <w:pPr>
-        <w:rPr>
-          <w:i/>
-        </w:rPr>
-      </w:pPr>
-      <w:r>
-        <w:rPr>
-          <w:i/>
-        </w:rPr>
-        <w:t>FIRSTDAY:</w:t>
+        <w:t>st</w:t>
+      </w:r>
+      <w:r>
+        <w:rPr>
+          <w:i/>
+        </w:rPr>
+        <w:t xml:space="preserve"> April on which a species was first recorded at a gi</w:t>
+      </w:r>
+      <w:r>
+        <w:rPr>
+          <w:i/>
+        </w:rPr>
+        <w:t>ven site in a given year for a given</w:t>
+      </w:r>
+      <w:r>
+        <w:rPr>
+          <w:i/>
+        </w:rPr>
+        <w:t xml:space="preserve"> ‘brood’ (e.g. 20 = 20</w:t>
+      </w:r>
+      <w:r>
+        <w:rPr>
+          <w:i/>
+          <w:vertAlign w:val="superscript"/>
+        </w:rPr>
+        <w:t>th</w:t>
+      </w:r>
+      <w:r>
+        <w:rPr>
+          <w:i/>
+        </w:rPr>
+        <w:t xml:space="preserve"> April)</w:t>
+      </w:r>
+    </w:p>
+    <w:p>
+      <w:pPr>
+        <w:rPr>
+          <w:i/>
+        </w:rPr>
+      </w:pPr>
+      <w:r>
+        <w:rPr>
+          <w:i/>
+        </w:rPr>
+        <w:t>LASTDAY:</w:t>
       </w:r>
       <w:r>
         <w:rPr>
@@ -2563,51 +2077,77 @@
         <w:rPr>
           <w:i/>
         </w:rPr>
-        <w:t xml:space="preserve"> April on which a species was first recorded at a gi</w:t>
-      </w:r>
-      <w:r>
-        <w:rPr>
-          <w:i/>
-        </w:rPr>
-        <w:t>ven site in a given year for a given</w:t>
-      </w:r>
-      <w:r>
-        <w:rPr>
-          <w:i/>
-        </w:rPr>
-        <w:t xml:space="preserve"> ‘brood’ (e.g. 20 = 20</w:t>
+        <w:t xml:space="preserve"> April on which a species was last recorded at a given site in a given year for a given ‘brood’ </w:t>
+      </w:r>
+    </w:p>
+    <w:p>
+      <w:pPr>
+        <w:rPr>
+          <w:i/>
+        </w:rPr>
+      </w:pPr>
+      <w:r>
+        <w:rPr>
+          <w:i/>
+        </w:rPr>
+        <w:t>PEAKDAY:</w:t>
+      </w:r>
+      <w:r>
+        <w:rPr>
+          <w:i/>
+        </w:rPr>
+        <w:t xml:space="preserve"> the day number after 1</w:t>
       </w:r>
       <w:r>
         <w:rPr>
           <w:i/>
           <w:vertAlign w:val="superscript"/>
         </w:rPr>
-        <w:t>th</w:t>
-      </w:r>
-      <w:r>
-        <w:rPr>
-          <w:i/>
-        </w:rPr>
-        <w:t xml:space="preserve"> April)</w:t>
-      </w:r>
-    </w:p>
-    <w:p>
-      <w:pPr>
-        <w:rPr>
-          <w:i/>
-        </w:rPr>
-      </w:pPr>
-      <w:r>
-        <w:rPr>
-          <w:i/>
-        </w:rPr>
-        <w:t>LASTDAY:</w:t>
-      </w:r>
-      <w:r>
-        <w:rPr>
-          <w:i/>
-        </w:rPr>
-        <w:t xml:space="preserve"> the day number after 1</w:t>
+        <w:t>st</w:t>
+      </w:r>
+      <w:r>
+        <w:rPr>
+          <w:i/>
+        </w:rPr>
+        <w:t xml:space="preserve"> April on which the largest count was recorded for a given species on a given site in a given year for a given ‘brood’</w:t>
+      </w:r>
+    </w:p>
+    <w:p>
+      <w:pPr>
+        <w:rPr>
+          <w:i/>
+        </w:rPr>
+      </w:pPr>
+      <w:r>
+        <w:rPr>
+          <w:i/>
+        </w:rPr>
+        <w:t>PEAKCOUNT:</w:t>
+      </w:r>
+      <w:r>
+        <w:rPr>
+          <w:i/>
+        </w:rPr>
+        <w:t xml:space="preserve"> the largest count recorded for a given species on a given site in a given year for a given ‘brood’</w:t>
+      </w:r>
+    </w:p>
+    <w:p>
+      <w:pPr>
+        <w:rPr>
+          <w:i/>
+        </w:rPr>
+      </w:pPr>
+      <w:r>
+        <w:rPr>
+          <w:i/>
+        </w:rPr>
+        <w:t>MEAN_FLIGHT_DATE:</w:t>
+      </w:r>
+      <w:r>
+        <w:rPr>
+          <w:i/>
+        </w:rPr>
+        <w:t xml:space="preserve"> the weighted mean day number after 1</w:t>
       </w:r>
       <w:r>
         <w:rPr>
@@ -2620,89 +2160,6 @@
         <w:rPr>
           <w:i/>
         </w:rPr>
-        <w:t xml:space="preserve"> April on which a species was last recorded at a given site in a given year for a given ‘brood’ </w:t>
-      </w:r>
-    </w:p>
-    <w:p>
-      <w:pPr>
-        <w:rPr>
-          <w:i/>
-        </w:rPr>
-      </w:pPr>
-      <w:r>
-        <w:rPr>
-          <w:i/>
-        </w:rPr>
-        <w:t>PEAKDAY:</w:t>
-      </w:r>
-      <w:r>
-        <w:rPr>
-          <w:i/>
-        </w:rPr>
-        <w:t xml:space="preserve"> the day number after 1</w:t>
-      </w:r>
-      <w:r>
-        <w:rPr>
-          <w:i/>
-          <w:vertAlign w:val="superscript"/>
-        </w:rPr>
-        <w:t>st</w:t>
-      </w:r>
-      <w:r>
-        <w:rPr>
-          <w:i/>
-        </w:rPr>
-        <w:t xml:space="preserve"> April on which the largest count was recorded for a given species on a given site in a given year for a given ‘brood’</w:t>
-      </w:r>
-    </w:p>
-    <w:p>
-      <w:pPr>
-        <w:rPr>
-          <w:i/>
-        </w:rPr>
-      </w:pPr>
-      <w:r>
-        <w:rPr>
-          <w:i/>
-        </w:rPr>
-        <w:t>PEAKCOUNT:</w:t>
-      </w:r>
-      <w:r>
-        <w:rPr>
-          <w:i/>
-        </w:rPr>
-        <w:t xml:space="preserve"> the largest count recorded for a given species on a given site in a given year for a given ‘brood’</w:t>
-      </w:r>
-    </w:p>
-    <w:p>
-      <w:pPr>
-        <w:rPr>
-          <w:i/>
-        </w:rPr>
-      </w:pPr>
-      <w:r>
-        <w:rPr>
-          <w:i/>
-        </w:rPr>
-        <w:t>MEAN_FLIGHT_DATE:</w:t>
-      </w:r>
-      <w:r>
-        <w:rPr>
-          <w:i/>
-        </w:rPr>
-        <w:t xml:space="preserve"> the weighted mean day number after 1</w:t>
-      </w:r>
-      <w:r>
-        <w:rPr>
-          <w:i/>
-          <w:vertAlign w:val="superscript"/>
-        </w:rPr>
-        <w:t>st</w:t>
-      </w:r>
-      <w:r>
-        <w:rPr>
-          <w:i/>
-        </w:rPr>
         <w:t xml:space="preserve"> April on which a given species was recorded on a given site in a given year for a given ‘brood’</w:t>
       </w:r>
     </w:p>
@@ -2716,22 +2173,15 @@
         <w:rPr>
           <w:i/>
         </w:rPr>
+        <w:lastRenderedPageBreak/>
         <w:t>FLIGHTPERIOD_SD:</w:t>
       </w:r>
       <w:r>
         <w:rPr>
           <w:i/>
         </w:rPr>
-        <w:t xml:space="preserve"> the standard deviation around the </w:t>
-      </w:r>
-      <w:proofErr w:type="spellStart"/>
-      <w:r>
-        <w:rPr>
-          <w:i/>
-        </w:rPr>
-        <w:t>mean_flight_date</w:t>
-      </w:r>
-      <w:proofErr w:type="spellEnd"/>
+        <w:t xml:space="preserve"> the standard deviation around the mean_flight_date</w:t>
+      </w:r>
     </w:p>
     <w:p>
       <w:pPr>
@@ -2749,30 +2199,8 @@
         <w:rPr>
           <w:i/>
         </w:rPr>
-        <w:t xml:space="preserve"> the number of days between the </w:t>
-      </w:r>
-      <w:proofErr w:type="spellStart"/>
-      <w:r>
-        <w:rPr>
-          <w:i/>
-        </w:rPr>
-        <w:t>firstday</w:t>
-      </w:r>
-      <w:proofErr w:type="spellEnd"/>
-      <w:r>
-        <w:rPr>
-          <w:i/>
-        </w:rPr>
-        <w:t xml:space="preserve"> and </w:t>
-      </w:r>
-      <w:proofErr w:type="spellStart"/>
-      <w:r>
-        <w:rPr>
-          <w:i/>
-        </w:rPr>
-        <w:t>lastday</w:t>
-      </w:r>
-      <w:proofErr w:type="spellEnd"/>
+        <w:t xml:space="preserve"> the number of days between the firstday and lastday</w:t>
+      </w:r>
     </w:p>
     <w:p>
       <w:pPr>
@@ -2791,35 +2219,7 @@
         <w:rPr>
           <w:b/>
         </w:rPr>
-        <w:t xml:space="preserve">Agassiz, D.J.L., </w:t>
-      </w:r>
-      <w:proofErr w:type="spellStart"/>
-      <w:r>
-        <w:rPr>
-          <w:b/>
-        </w:rPr>
-        <w:t>Beavan</w:t>
-      </w:r>
-      <w:proofErr w:type="spellEnd"/>
-      <w:r>
-        <w:rPr>
-          <w:b/>
-        </w:rPr>
-        <w:t xml:space="preserve">, S.D. &amp; </w:t>
-      </w:r>
-      <w:proofErr w:type="spellStart"/>
-      <w:r>
-        <w:rPr>
-          <w:b/>
-        </w:rPr>
-        <w:t>Heckford</w:t>
-      </w:r>
-      <w:proofErr w:type="spellEnd"/>
-      <w:r>
-        <w:rPr>
-          <w:b/>
-        </w:rPr>
-        <w:t>, R.J. (2013) A checklist of the Lepidoptera of the British Isles. St Albans, UK: Royal Entomological Society.</w:t>
+        <w:t>Agassiz, D.J.L., Beavan, S.D. &amp; Heckford, R.J. (2013) A checklist of the Lepidoptera of the British Isles. St Albans, UK: Royal Entomological Society.</w:t>
       </w:r>
     </w:p>
     <w:p>
@@ -2839,35 +2239,7 @@
         <w:rPr>
           <w:b/>
         </w:rPr>
-        <w:t xml:space="preserve">Agassiz, D.J.L., </w:t>
-      </w:r>
-      <w:proofErr w:type="spellStart"/>
-      <w:r>
-        <w:rPr>
-          <w:b/>
-        </w:rPr>
-        <w:t>Beavan</w:t>
-      </w:r>
-      <w:proofErr w:type="spellEnd"/>
-      <w:r>
-        <w:rPr>
-          <w:b/>
-        </w:rPr>
-        <w:t xml:space="preserve">, S.D. &amp; </w:t>
-      </w:r>
-      <w:proofErr w:type="spellStart"/>
-      <w:r>
-        <w:rPr>
-          <w:b/>
-        </w:rPr>
-        <w:t>Heckford</w:t>
-      </w:r>
-      <w:proofErr w:type="spellEnd"/>
-      <w:r>
-        <w:rPr>
-          <w:b/>
-        </w:rPr>
-        <w:t>, R.J. (2019) Second update to the checklist of the Lepidoptera of the British Isles, 2013. Entomologist's Record and Journal of Variation, 131, 1– 7.</w:t>
+        <w:t>Agassiz, D.J.L., Beavan, S.D. &amp; Heckford, R.J. (2019) Second update to the checklist of the Lepidoptera of the British Isles, 2013. Entomologist's Record and Journal of Variation, 131, 1– 7.</w:t>
       </w:r>
     </w:p>
     <w:p>
@@ -2887,35 +2259,7 @@
         <w:rPr>
           <w:b/>
         </w:rPr>
-        <w:t xml:space="preserve">Agassiz, D.J.L., </w:t>
-      </w:r>
-      <w:proofErr w:type="spellStart"/>
-      <w:r>
-        <w:rPr>
-          <w:b/>
-        </w:rPr>
-        <w:t>Beavan</w:t>
-      </w:r>
-      <w:proofErr w:type="spellEnd"/>
-      <w:r>
-        <w:rPr>
-          <w:b/>
-        </w:rPr>
-        <w:t xml:space="preserve">, S.D. &amp; </w:t>
-      </w:r>
-      <w:proofErr w:type="spellStart"/>
-      <w:r>
-        <w:rPr>
-          <w:b/>
-        </w:rPr>
-        <w:t>Heckford</w:t>
-      </w:r>
-      <w:proofErr w:type="spellEnd"/>
-      <w:r>
-        <w:rPr>
-          <w:b/>
-        </w:rPr>
-        <w:t>, R.J. (2020) Third update to a checklist of the Lepidoptera of the British Isles, 2013. Entomologist's Record and Journal of Variation, 132, 2– 7.</w:t>
+        <w:t>Agassiz, D.J.L., Beavan, S.D. &amp; Heckford, R.J. (2020) Third update to a checklist of the Lepidoptera of the British Isles, 2013. Entomologist's Record and Journal of Variation, 132, 2– 7.</w:t>
       </w:r>
     </w:p>
     <w:p>
@@ -2926,14 +2270,14 @@
           <w:numId w:val="7"/>
         </w:numPr>
       </w:pPr>
-      <w:bookmarkStart w:id="5" w:name="_Toc1732526"/>
+      <w:bookmarkStart w:id="4" w:name="_Toc1732526"/>
       <w:r>
         <w:t>Licence</w:t>
       </w:r>
       <w:r>
         <w:t xml:space="preserve"> and attribution statement</w:t>
       </w:r>
-      <w:bookmarkEnd w:id="5"/>
+      <w:bookmarkEnd w:id="4"/>
     </w:p>
     <w:p>
       <w:pPr>
@@ -3017,7 +2361,7 @@
           <w:numId w:val="7"/>
         </w:numPr>
       </w:pPr>
-      <w:bookmarkStart w:id="6" w:name="_Toc1732527"/>
+      <w:bookmarkStart w:id="5" w:name="_Toc1732527"/>
       <w:r>
         <w:t>Offer of collaboration</w:t>
       </w:r>
@@ -3027,7 +2371,7 @@
       <w:r>
         <w:t>and contact details</w:t>
       </w:r>
-      <w:bookmarkEnd w:id="6"/>
+      <w:bookmarkEnd w:id="5"/>
     </w:p>
     <w:p>
       <w:pPr>
@@ -3277,7 +2621,7 @@
 </file>
 
 <file path=word/endnotes.xml><?xml version="1.0" encoding="utf-8"?>
-<w:endnotes xmlns:wpc="http://schemas.microsoft.com/office/word/2010/wordprocessingCanvas" xmlns:cx="http://schemas.microsoft.com/office/drawing/2014/chartex" xmlns:cx1="http://schemas.microsoft.com/office/drawing/2015/9/8/chartex" xmlns:mc="http://schemas.openxmlformats.org/markup-compatibility/2006" xmlns:o="urn:schemas-microsoft-com:office:office" xmlns:r="http://schemas.openxmlformats.org/officeDocument/2006/relationships" xmlns:m="http://schemas.openxmlformats.org/officeDocument/2006/math" xmlns:v="urn:schemas-microsoft-com:vml" xmlns:wp14="http://schemas.microsoft.com/office/word/2010/wordprocessingDrawing" xmlns:wp="http://schemas.openxmlformats.org/drawingml/2006/wordprocessingDrawing" xmlns:w10="urn:schemas-microsoft-com:office:word" xmlns:w="http://schemas.openxmlformats.org/wordprocessingml/2006/main" xmlns:w14="http://schemas.microsoft.com/office/word/2010/wordml" xmlns:w15="http://schemas.microsoft.com/office/word/2012/wordml" xmlns:w16se="http://schemas.microsoft.com/office/word/2015/wordml/symex" xmlns:wpg="http://schemas.microsoft.com/office/word/2010/wordprocessingGroup" xmlns:wpi="http://schemas.microsoft.com/office/word/2010/wordprocessingInk" xmlns:wne="http://schemas.microsoft.com/office/word/2006/wordml" xmlns:wps="http://schemas.microsoft.com/office/word/2010/wordprocessingShape" mc:Ignorable="w14 w15 w16se wp14">
+<w:endnotes xmlns:wpc="http://schemas.microsoft.com/office/word/2010/wordprocessingCanvas" xmlns:cx="http://schemas.microsoft.com/office/drawing/2014/chartex" xmlns:cx1="http://schemas.microsoft.com/office/drawing/2015/9/8/chartex" xmlns:cx2="http://schemas.microsoft.com/office/drawing/2015/10/21/chartex" xmlns:cx3="http://schemas.microsoft.com/office/drawing/2016/5/9/chartex" xmlns:cx4="http://schemas.microsoft.com/office/drawing/2016/5/10/chartex" xmlns:cx5="http://schemas.microsoft.com/office/drawing/2016/5/11/chartex" xmlns:cx6="http://schemas.microsoft.com/office/drawing/2016/5/12/chartex" xmlns:cx7="http://schemas.microsoft.com/office/drawing/2016/5/13/chartex" xmlns:cx8="http://schemas.microsoft.com/office/drawing/2016/5/14/chartex" xmlns:mc="http://schemas.openxmlformats.org/markup-compatibility/2006" xmlns:aink="http://schemas.microsoft.com/office/drawing/2016/ink" xmlns:am3d="http://schemas.microsoft.com/office/drawing/2017/model3d" xmlns:o="urn:schemas-microsoft-com:office:office" xmlns:oel="http://schemas.microsoft.com/office/2019/extlst" xmlns:r="http://schemas.openxmlformats.org/officeDocument/2006/relationships" xmlns:m="http://schemas.openxmlformats.org/officeDocument/2006/math" xmlns:v="urn:schemas-microsoft-com:vml" xmlns:wp14="http://schemas.microsoft.com/office/word/2010/wordprocessingDrawing" xmlns:wp="http://schemas.openxmlformats.org/drawingml/2006/wordprocessingDrawing" xmlns:w10="urn:schemas-microsoft-com:office:word" xmlns:w="http://schemas.openxmlformats.org/wordprocessingml/2006/main" xmlns:w14="http://schemas.microsoft.com/office/word/2010/wordml" xmlns:w15="http://schemas.microsoft.com/office/word/2012/wordml" xmlns:w16cex="http://schemas.microsoft.com/office/word/2018/wordml/cex" xmlns:w16cid="http://schemas.microsoft.com/office/word/2016/wordml/cid" xmlns:w16="http://schemas.microsoft.com/office/word/2018/wordml" xmlns:w16du="http://schemas.microsoft.com/office/word/2023/wordml/word16du" xmlns:w16sdtdh="http://schemas.microsoft.com/office/word/2020/wordml/sdtdatahash" xmlns:w16sdtfl="http://schemas.microsoft.com/office/word/2024/wordml/sdtformatlock" xmlns:w16se="http://schemas.microsoft.com/office/word/2015/wordml/symex" xmlns:wpg="http://schemas.microsoft.com/office/word/2010/wordprocessingGroup" xmlns:wpi="http://schemas.microsoft.com/office/word/2010/wordprocessingInk" xmlns:wne="http://schemas.microsoft.com/office/word/2006/wordml" xmlns:wps="http://schemas.microsoft.com/office/word/2010/wordprocessingShape" mc:Ignorable="w14 w15 w16se w16cid w16 w16cex w16sdtdh w16sdtfl w16du wp14">
   <w:endnote w:type="separator" w:id="-1">
     <w:p>
       <w:pPr>
@@ -3302,7 +2646,7 @@
 </file>
 
 <file path=word/footer1.xml><?xml version="1.0" encoding="utf-8"?>
-<w:ftr xmlns:wpc="http://schemas.microsoft.com/office/word/2010/wordprocessingCanvas" xmlns:cx="http://schemas.microsoft.com/office/drawing/2014/chartex" xmlns:cx1="http://schemas.microsoft.com/office/drawing/2015/9/8/chartex" xmlns:mc="http://schemas.openxmlformats.org/markup-compatibility/2006" xmlns:o="urn:schemas-microsoft-com:office:office" xmlns:r="http://schemas.openxmlformats.org/officeDocument/2006/relationships" xmlns:m="http://schemas.openxmlformats.org/officeDocument/2006/math" xmlns:v="urn:schemas-microsoft-com:vml" xmlns:wp14="http://schemas.microsoft.com/office/word/2010/wordprocessingDrawing" xmlns:wp="http://schemas.openxmlformats.org/drawingml/2006/wordprocessingDrawing" xmlns:w10="urn:schemas-microsoft-com:office:word" xmlns:w="http://schemas.openxmlformats.org/wordprocessingml/2006/main" xmlns:w14="http://schemas.microsoft.com/office/word/2010/wordml" xmlns:w15="http://schemas.microsoft.com/office/word/2012/wordml" xmlns:w16se="http://schemas.microsoft.com/office/word/2015/wordml/symex" xmlns:wpg="http://schemas.microsoft.com/office/word/2010/wordprocessingGroup" xmlns:wpi="http://schemas.microsoft.com/office/word/2010/wordprocessingInk" xmlns:wne="http://schemas.microsoft.com/office/word/2006/wordml" xmlns:wps="http://schemas.microsoft.com/office/word/2010/wordprocessingShape" mc:Ignorable="w14 w15 w16se wp14">
+<w:ftr xmlns:wpc="http://schemas.microsoft.com/office/word/2010/wordprocessingCanvas" xmlns:cx="http://schemas.microsoft.com/office/drawing/2014/chartex" xmlns:cx1="http://schemas.microsoft.com/office/drawing/2015/9/8/chartex" xmlns:cx2="http://schemas.microsoft.com/office/drawing/2015/10/21/chartex" xmlns:cx3="http://schemas.microsoft.com/office/drawing/2016/5/9/chartex" xmlns:cx4="http://schemas.microsoft.com/office/drawing/2016/5/10/chartex" xmlns:cx5="http://schemas.microsoft.com/office/drawing/2016/5/11/chartex" xmlns:cx6="http://schemas.microsoft.com/office/drawing/2016/5/12/chartex" xmlns:cx7="http://schemas.microsoft.com/office/drawing/2016/5/13/chartex" xmlns:cx8="http://schemas.microsoft.com/office/drawing/2016/5/14/chartex" xmlns:mc="http://schemas.openxmlformats.org/markup-compatibility/2006" xmlns:aink="http://schemas.microsoft.com/office/drawing/2016/ink" xmlns:am3d="http://schemas.microsoft.com/office/drawing/2017/model3d" xmlns:o="urn:schemas-microsoft-com:office:office" xmlns:oel="http://schemas.microsoft.com/office/2019/extlst" xmlns:r="http://schemas.openxmlformats.org/officeDocument/2006/relationships" xmlns:m="http://schemas.openxmlformats.org/officeDocument/2006/math" xmlns:v="urn:schemas-microsoft-com:vml" xmlns:wp14="http://schemas.microsoft.com/office/word/2010/wordprocessingDrawing" xmlns:wp="http://schemas.openxmlformats.org/drawingml/2006/wordprocessingDrawing" xmlns:w10="urn:schemas-microsoft-com:office:word" xmlns:w="http://schemas.openxmlformats.org/wordprocessingml/2006/main" xmlns:w14="http://schemas.microsoft.com/office/word/2010/wordml" xmlns:w15="http://schemas.microsoft.com/office/word/2012/wordml" xmlns:w16cex="http://schemas.microsoft.com/office/word/2018/wordml/cex" xmlns:w16cid="http://schemas.microsoft.com/office/word/2016/wordml/cid" xmlns:w16="http://schemas.microsoft.com/office/word/2018/wordml" xmlns:w16du="http://schemas.microsoft.com/office/word/2023/wordml/word16du" xmlns:w16sdtdh="http://schemas.microsoft.com/office/word/2020/wordml/sdtdatahash" xmlns:w16sdtfl="http://schemas.microsoft.com/office/word/2024/wordml/sdtformatlock" xmlns:w16se="http://schemas.microsoft.com/office/word/2015/wordml/symex" xmlns:wpg="http://schemas.microsoft.com/office/word/2010/wordprocessingGroup" xmlns:wpi="http://schemas.microsoft.com/office/word/2010/wordprocessingInk" xmlns:wne="http://schemas.microsoft.com/office/word/2006/wordml" xmlns:wps="http://schemas.microsoft.com/office/word/2010/wordprocessingShape" mc:Ignorable="w14 w15 w16se w16cid w16 w16cex w16sdtdh w16sdtfl w16du wp14">
   <w:sdt>
     <w:sdtPr>
       <w:id w:val="-790828599"/>
@@ -3355,7 +2699,7 @@
 </file>
 
 <file path=word/footnotes.xml><?xml version="1.0" encoding="utf-8"?>
-<w:footnotes xmlns:wpc="http://schemas.microsoft.com/office/word/2010/wordprocessingCanvas" xmlns:cx="http://schemas.microsoft.com/office/drawing/2014/chartex" xmlns:cx1="http://schemas.microsoft.com/office/drawing/2015/9/8/chartex" xmlns:mc="http://schemas.openxmlformats.org/markup-compatibility/2006" xmlns:o="urn:schemas-microsoft-com:office:office" xmlns:r="http://schemas.openxmlformats.org/officeDocument/2006/relationships" xmlns:m="http://schemas.openxmlformats.org/officeDocument/2006/math" xmlns:v="urn:schemas-microsoft-com:vml" xmlns:wp14="http://schemas.microsoft.com/office/word/2010/wordprocessingDrawing" xmlns:wp="http://schemas.openxmlformats.org/drawingml/2006/wordprocessingDrawing" xmlns:w10="urn:schemas-microsoft-com:office:word" xmlns:w="http://schemas.openxmlformats.org/wordprocessingml/2006/main" xmlns:w14="http://schemas.microsoft.com/office/word/2010/wordml" xmlns:w15="http://schemas.microsoft.com/office/word/2012/wordml" xmlns:w16se="http://schemas.microsoft.com/office/word/2015/wordml/symex" xmlns:wpg="http://schemas.microsoft.com/office/word/2010/wordprocessingGroup" xmlns:wpi="http://schemas.microsoft.com/office/word/2010/wordprocessingInk" xmlns:wne="http://schemas.microsoft.com/office/word/2006/wordml" xmlns:wps="http://schemas.microsoft.com/office/word/2010/wordprocessingShape" mc:Ignorable="w14 w15 w16se wp14">
+<w:footnotes xmlns:wpc="http://schemas.microsoft.com/office/word/2010/wordprocessingCanvas" xmlns:cx="http://schemas.microsoft.com/office/drawing/2014/chartex" xmlns:cx1="http://schemas.microsoft.com/office/drawing/2015/9/8/chartex" xmlns:cx2="http://schemas.microsoft.com/office/drawing/2015/10/21/chartex" xmlns:cx3="http://schemas.microsoft.com/office/drawing/2016/5/9/chartex" xmlns:cx4="http://schemas.microsoft.com/office/drawing/2016/5/10/chartex" xmlns:cx5="http://schemas.microsoft.com/office/drawing/2016/5/11/chartex" xmlns:cx6="http://schemas.microsoft.com/office/drawing/2016/5/12/chartex" xmlns:cx7="http://schemas.microsoft.com/office/drawing/2016/5/13/chartex" xmlns:cx8="http://schemas.microsoft.com/office/drawing/2016/5/14/chartex" xmlns:mc="http://schemas.openxmlformats.org/markup-compatibility/2006" xmlns:aink="http://schemas.microsoft.com/office/drawing/2016/ink" xmlns:am3d="http://schemas.microsoft.com/office/drawing/2017/model3d" xmlns:o="urn:schemas-microsoft-com:office:office" xmlns:oel="http://schemas.microsoft.com/office/2019/extlst" xmlns:r="http://schemas.openxmlformats.org/officeDocument/2006/relationships" xmlns:m="http://schemas.openxmlformats.org/officeDocument/2006/math" xmlns:v="urn:schemas-microsoft-com:vml" xmlns:wp14="http://schemas.microsoft.com/office/word/2010/wordprocessingDrawing" xmlns:wp="http://schemas.openxmlformats.org/drawingml/2006/wordprocessingDrawing" xmlns:w10="urn:schemas-microsoft-com:office:word" xmlns:w="http://schemas.openxmlformats.org/wordprocessingml/2006/main" xmlns:w14="http://schemas.microsoft.com/office/word/2010/wordml" xmlns:w15="http://schemas.microsoft.com/office/word/2012/wordml" xmlns:w16cex="http://schemas.microsoft.com/office/word/2018/wordml/cex" xmlns:w16cid="http://schemas.microsoft.com/office/word/2016/wordml/cid" xmlns:w16="http://schemas.microsoft.com/office/word/2018/wordml" xmlns:w16du="http://schemas.microsoft.com/office/word/2023/wordml/word16du" xmlns:w16sdtdh="http://schemas.microsoft.com/office/word/2020/wordml/sdtdatahash" xmlns:w16sdtfl="http://schemas.microsoft.com/office/word/2024/wordml/sdtformatlock" xmlns:w16se="http://schemas.microsoft.com/office/word/2015/wordml/symex" xmlns:wpg="http://schemas.microsoft.com/office/word/2010/wordprocessingGroup" xmlns:wpi="http://schemas.microsoft.com/office/word/2010/wordprocessingInk" xmlns:wne="http://schemas.microsoft.com/office/word/2006/wordml" xmlns:wps="http://schemas.microsoft.com/office/word/2010/wordprocessingShape" mc:Ignorable="w14 w15 w16se w16cid w16 w16cex w16sdtdh w16sdtfl w16du wp14">
   <w:footnote w:type="separator" w:id="-1">
     <w:p>
       <w:pPr>
@@ -3380,7 +2724,7 @@
 </file>
 
 <file path=word/numbering.xml><?xml version="1.0" encoding="utf-8"?>
-<w:numbering xmlns:wpc="http://schemas.microsoft.com/office/word/2010/wordprocessingCanvas" xmlns:cx="http://schemas.microsoft.com/office/drawing/2014/chartex" xmlns:cx1="http://schemas.microsoft.com/office/drawing/2015/9/8/chartex" xmlns:mc="http://schemas.openxmlformats.org/markup-compatibility/2006" xmlns:o="urn:schemas-microsoft-com:office:office" xmlns:r="http://schemas.openxmlformats.org/officeDocument/2006/relationships" xmlns:m="http://schemas.openxmlformats.org/officeDocument/2006/math" xmlns:v="urn:schemas-microsoft-com:vml" xmlns:wp14="http://schemas.microsoft.com/office/word/2010/wordprocessingDrawing" xmlns:wp="http://schemas.openxmlformats.org/drawingml/2006/wordprocessingDrawing" xmlns:w10="urn:schemas-microsoft-com:office:word" xmlns:w="http://schemas.openxmlformats.org/wordprocessingml/2006/main" xmlns:w14="http://schemas.microsoft.com/office/word/2010/wordml" xmlns:w15="http://schemas.microsoft.com/office/word/2012/wordml" xmlns:w16se="http://schemas.microsoft.com/office/word/2015/wordml/symex" xmlns:wpg="http://schemas.microsoft.com/office/word/2010/wordprocessingGroup" xmlns:wpi="http://schemas.microsoft.com/office/word/2010/wordprocessingInk" xmlns:wne="http://schemas.microsoft.com/office/word/2006/wordml" xmlns:wps="http://schemas.microsoft.com/office/word/2010/wordprocessingShape" mc:Ignorable="w14 w15 w16se wp14">
+<w:numbering xmlns:wpc="http://schemas.microsoft.com/office/word/2010/wordprocessingCanvas" xmlns:cx="http://schemas.microsoft.com/office/drawing/2014/chartex" xmlns:cx1="http://schemas.microsoft.com/office/drawing/2015/9/8/chartex" xmlns:cx2="http://schemas.microsoft.com/office/drawing/2015/10/21/chartex" xmlns:cx3="http://schemas.microsoft.com/office/drawing/2016/5/9/chartex" xmlns:cx4="http://schemas.microsoft.com/office/drawing/2016/5/10/chartex" xmlns:cx5="http://schemas.microsoft.com/office/drawing/2016/5/11/chartex" xmlns:cx6="http://schemas.microsoft.com/office/drawing/2016/5/12/chartex" xmlns:cx7="http://schemas.microsoft.com/office/drawing/2016/5/13/chartex" xmlns:cx8="http://schemas.microsoft.com/office/drawing/2016/5/14/chartex" xmlns:mc="http://schemas.openxmlformats.org/markup-compatibility/2006" xmlns:aink="http://schemas.microsoft.com/office/drawing/2016/ink" xmlns:am3d="http://schemas.microsoft.com/office/drawing/2017/model3d" xmlns:o="urn:schemas-microsoft-com:office:office" xmlns:oel="http://schemas.microsoft.com/office/2019/extlst" xmlns:r="http://schemas.openxmlformats.org/officeDocument/2006/relationships" xmlns:m="http://schemas.openxmlformats.org/officeDocument/2006/math" xmlns:v="urn:schemas-microsoft-com:vml" xmlns:wp14="http://schemas.microsoft.com/office/word/2010/wordprocessingDrawing" xmlns:wp="http://schemas.openxmlformats.org/drawingml/2006/wordprocessingDrawing" xmlns:w10="urn:schemas-microsoft-com:office:word" xmlns:w="http://schemas.openxmlformats.org/wordprocessingml/2006/main" xmlns:w14="http://schemas.microsoft.com/office/word/2010/wordml" xmlns:w15="http://schemas.microsoft.com/office/word/2012/wordml" xmlns:w16cex="http://schemas.microsoft.com/office/word/2018/wordml/cex" xmlns:w16cid="http://schemas.microsoft.com/office/word/2016/wordml/cid" xmlns:w16="http://schemas.microsoft.com/office/word/2018/wordml" xmlns:w16du="http://schemas.microsoft.com/office/word/2023/wordml/word16du" xmlns:w16sdtdh="http://schemas.microsoft.com/office/word/2020/wordml/sdtdatahash" xmlns:w16sdtfl="http://schemas.microsoft.com/office/word/2024/wordml/sdtformatlock" xmlns:w16se="http://schemas.microsoft.com/office/word/2015/wordml/symex" xmlns:wpg="http://schemas.microsoft.com/office/word/2010/wordprocessingGroup" xmlns:wpi="http://schemas.microsoft.com/office/word/2010/wordprocessingInk" xmlns:wne="http://schemas.microsoft.com/office/word/2006/wordml" xmlns:wps="http://schemas.microsoft.com/office/word/2010/wordprocessingShape" mc:Ignorable="w14 w15 w16se w16cid w16 w16cex w16sdtdh w16sdtfl w16du wp14">
   <w:abstractNum w:abstractNumId="0" w15:restartNumberingAfterBreak="0">
     <w:nsid w:val="0F03249C"/>
     <w:multiLevelType w:val="hybridMultilevel"/>
@@ -4286,35 +3630,35 @@
       </w:rPr>
     </w:lvl>
   </w:abstractNum>
-  <w:num w:numId="1">
+  <w:num w:numId="1" w16cid:durableId="1407334984">
     <w:abstractNumId w:val="1"/>
   </w:num>
-  <w:num w:numId="2">
+  <w:num w:numId="2" w16cid:durableId="1444610862">
     <w:abstractNumId w:val="4"/>
   </w:num>
-  <w:num w:numId="3">
+  <w:num w:numId="3" w16cid:durableId="1460345547">
     <w:abstractNumId w:val="0"/>
   </w:num>
-  <w:num w:numId="4">
+  <w:num w:numId="4" w16cid:durableId="830293506">
     <w:abstractNumId w:val="7"/>
   </w:num>
-  <w:num w:numId="5">
+  <w:num w:numId="5" w16cid:durableId="816647140">
     <w:abstractNumId w:val="6"/>
   </w:num>
-  <w:num w:numId="6">
+  <w:num w:numId="6" w16cid:durableId="1752043207">
     <w:abstractNumId w:val="5"/>
   </w:num>
-  <w:num w:numId="7">
+  <w:num w:numId="7" w16cid:durableId="605583234">
     <w:abstractNumId w:val="3"/>
   </w:num>
-  <w:num w:numId="8">
+  <w:num w:numId="8" w16cid:durableId="834295959">
     <w:abstractNumId w:val="2"/>
   </w:num>
 </w:numbering>
 </file>
 
 <file path=word/styles.xml><?xml version="1.0" encoding="utf-8"?>
-<w:styles xmlns:mc="http://schemas.openxmlformats.org/markup-compatibility/2006" xmlns:r="http://schemas.openxmlformats.org/officeDocument/2006/relationships" xmlns:w="http://schemas.openxmlformats.org/wordprocessingml/2006/main" xmlns:w14="http://schemas.microsoft.com/office/word/2010/wordml" xmlns:w15="http://schemas.microsoft.com/office/word/2012/wordml" xmlns:w16se="http://schemas.microsoft.com/office/word/2015/wordml/symex" mc:Ignorable="w14 w15 w16se">
+<w:styles xmlns:mc="http://schemas.openxmlformats.org/markup-compatibility/2006" xmlns:r="http://schemas.openxmlformats.org/officeDocument/2006/relationships" xmlns:w="http://schemas.openxmlformats.org/wordprocessingml/2006/main" xmlns:w14="http://schemas.microsoft.com/office/word/2010/wordml" xmlns:w15="http://schemas.microsoft.com/office/word/2012/wordml" xmlns:w16cex="http://schemas.microsoft.com/office/word/2018/wordml/cex" xmlns:w16cid="http://schemas.microsoft.com/office/word/2016/wordml/cid" xmlns:w16="http://schemas.microsoft.com/office/word/2018/wordml" xmlns:w16du="http://schemas.microsoft.com/office/word/2023/wordml/word16du" xmlns:w16sdtdh="http://schemas.microsoft.com/office/word/2020/wordml/sdtdatahash" xmlns:w16sdtfl="http://schemas.microsoft.com/office/word/2024/wordml/sdtformatlock" xmlns:w16se="http://schemas.microsoft.com/office/word/2015/wordml/symex" mc:Ignorable="w14 w15 w16se w16cid w16 w16cex w16sdtdh w16sdtfl w16du">
   <w:docDefaults>
     <w:rPrDefault>
       <w:rPr>
@@ -4324,7 +3668,7 @@
     </w:rPrDefault>
     <w:pPrDefault/>
   </w:docDefaults>
-  <w:latentStyles w:defLockedState="0" w:defUIPriority="99" w:defSemiHidden="0" w:defUnhideWhenUsed="0" w:defQFormat="0" w:count="371">
+  <w:latentStyles w:defLockedState="0" w:defUIPriority="99" w:defSemiHidden="0" w:defUnhideWhenUsed="0" w:defQFormat="0" w:count="376">
     <w:lsdException w:name="Normal" w:uiPriority="0" w:qFormat="1"/>
     <w:lsdException w:name="heading 1" w:uiPriority="9" w:qFormat="1"/>
     <w:lsdException w:name="heading 2" w:semiHidden="1" w:uiPriority="9" w:unhideWhenUsed="1" w:qFormat="1"/>
@@ -4616,6 +3960,11 @@
     <w:lsdException w:name="List Table 5 Dark Accent 6" w:uiPriority="50"/>
     <w:lsdException w:name="List Table 6 Colorful Accent 6" w:uiPriority="51"/>
     <w:lsdException w:name="List Table 7 Colorful Accent 6" w:uiPriority="52"/>
+    <w:lsdException w:name="Mention" w:semiHidden="1" w:unhideWhenUsed="1"/>
+    <w:lsdException w:name="Smart Hyperlink" w:semiHidden="1" w:unhideWhenUsed="1"/>
+    <w:lsdException w:name="Hashtag" w:semiHidden="1" w:unhideWhenUsed="1"/>
+    <w:lsdException w:name="Unresolved Mention" w:semiHidden="1" w:unhideWhenUsed="1"/>
+    <w:lsdException w:name="Smart Link" w:semiHidden="1" w:unhideWhenUsed="1"/>
   </w:latentStyles>
   <w:style w:type="paragraph" w:default="1" w:styleId="Normal">
     <w:name w:val="Normal"/>
@@ -4890,8 +4239,8 @@
       <w:b/>
     </w:rPr>
   </w:style>
-  <w:style w:type="character" w:customStyle="1" w:styleId="UnresolvedMention">
-    <w:name w:val="Unresolved Mention"/>
+  <w:style w:type="character" w:customStyle="1" w:styleId="UnresolvedMention1">
+    <w:name w:val="Unresolved Mention1"/>
     <w:basedOn w:val="DefaultParagraphFont"/>
     <w:uiPriority w:val="99"/>
     <w:semiHidden/>
@@ -4992,6 +4341,19 @@
     <w:link w:val="Footer"/>
     <w:uiPriority w:val="99"/>
     <w:rsid w:val="000A4A6C"/>
+    <w:rPr>
+      <w:rFonts w:cs="Times New Roman"/>
+      <w:sz w:val="22"/>
+      <w:szCs w:val="22"/>
+      <w:lang w:eastAsia="en-US"/>
+    </w:rPr>
+  </w:style>
+  <w:style w:type="paragraph" w:styleId="Revision">
+    <w:name w:val="Revision"/>
+    <w:hidden/>
+    <w:uiPriority w:val="99"/>
+    <w:semiHidden/>
+    <w:rsid w:val="00600F37"/>
     <w:rPr>
       <w:rFonts w:cs="Times New Roman"/>
       <w:sz w:val="22"/>

</xml_diff>